<commit_message>
logica control de fichajes actualizada y logica de horarios hecha
</commit_message>
<xml_diff>
--- a/documentacion/DB_docs.docx
+++ b/documentacion/DB_docs.docx
@@ -27,11 +27,32 @@
       <w:r>
         <w:t>Esta base de datos está diseñada para dar soporte a la aplicación "</w:t>
       </w:r>
+      <w:proofErr w:type="spellStart"/>
       <w:r>
-        <w:t>Check on Time</w:t>
+        <w:t>Check</w:t>
+      </w:r>
+      <w:proofErr w:type="spellEnd"/>
+      <w:r>
+        <w:t xml:space="preserve"> </w:t>
+      </w:r>
+      <w:proofErr w:type="spellStart"/>
+      <w:r>
+        <w:t>on</w:t>
+      </w:r>
+      <w:proofErr w:type="spellEnd"/>
+      <w:r>
+        <w:t xml:space="preserve"> Time</w:t>
       </w:r>
       <w:r>
-        <w:t>", un sistema multi-cliente (SaaS) para la gestión de horarios, fichajes y vacaciones de empleados.</w:t>
+        <w:t xml:space="preserve">", un sistema </w:t>
+      </w:r>
+      <w:proofErr w:type="spellStart"/>
+      <w:r>
+        <w:t>multi-cliente</w:t>
+      </w:r>
+      <w:proofErr w:type="spellEnd"/>
+      <w:r>
+        <w:t xml:space="preserve"> (SaaS) para la gestión de horarios, fichajes y vacaciones de empleados.</w:t>
       </w:r>
     </w:p>
     <w:p>
@@ -67,8 +88,17 @@
         <w:t>Arquitectura</w:t>
       </w:r>
       <w:r>
-        <w:t xml:space="preserve">: Multi-tenant con aislamiento por </w:t>
+        <w:t xml:space="preserve">: </w:t>
       </w:r>
+      <w:proofErr w:type="spellStart"/>
+      <w:r>
+        <w:t>Multi-tenant</w:t>
+      </w:r>
+      <w:proofErr w:type="spellEnd"/>
+      <w:r>
+        <w:t xml:space="preserve"> con aislamiento por </w:t>
+      </w:r>
+      <w:proofErr w:type="spellStart"/>
       <w:r>
         <w:rPr>
           <w:rFonts w:ascii="Roboto Mono" w:eastAsia="Roboto Mono" w:hAnsi="Roboto Mono" w:cs="Roboto Mono"/>
@@ -76,6 +106,7 @@
         </w:rPr>
         <w:t>id_empresa</w:t>
       </w:r>
+      <w:proofErr w:type="spellEnd"/>
       <w:r>
         <w:t>.</w:t>
       </w:r>
@@ -115,10 +146,10 @@
           <w:noProof/>
         </w:rPr>
         <w:drawing>
-          <wp:inline distT="0" distB="0" distL="0" distR="0" wp14:anchorId="7D2EE69D" wp14:editId="62D43BB0">
-            <wp:extent cx="6647815" cy="4372610"/>
-            <wp:effectExtent l="0" t="0" r="635" b="8890"/>
-            <wp:docPr id="1365813718" name="Imagen 1"/>
+          <wp:inline distT="0" distB="0" distL="0" distR="0" wp14:anchorId="2573D281" wp14:editId="65B78000">
+            <wp:extent cx="6647815" cy="5285740"/>
+            <wp:effectExtent l="0" t="0" r="635" b="0"/>
+            <wp:docPr id="1691656614" name="Imagen 1"/>
             <wp:cNvGraphicFramePr>
               <a:graphicFrameLocks xmlns:a="http://schemas.openxmlformats.org/drawingml/2006/main" noChangeAspect="1"/>
             </wp:cNvGraphicFramePr>
@@ -126,10 +157,8 @@
               <a:graphicData uri="http://schemas.openxmlformats.org/drawingml/2006/picture">
                 <pic:pic xmlns:pic="http://schemas.openxmlformats.org/drawingml/2006/picture">
                   <pic:nvPicPr>
-                    <pic:cNvPr id="0" name="Picture 1"/>
-                    <pic:cNvPicPr>
-                      <a:picLocks noChangeAspect="1" noChangeArrowheads="1"/>
-                    </pic:cNvPicPr>
+                    <pic:cNvPr id="1691656614" name="Imagen 1691656614"/>
+                    <pic:cNvPicPr/>
                   </pic:nvPicPr>
                   <pic:blipFill>
                     <a:blip r:embed="rId6">
@@ -139,23 +168,18 @@
                         </a:ext>
                       </a:extLst>
                     </a:blip>
-                    <a:srcRect/>
                     <a:stretch>
                       <a:fillRect/>
                     </a:stretch>
                   </pic:blipFill>
-                  <pic:spPr bwMode="auto">
+                  <pic:spPr>
                     <a:xfrm>
                       <a:off x="0" y="0"/>
-                      <a:ext cx="6647815" cy="4372610"/>
+                      <a:ext cx="6647815" cy="5285740"/>
                     </a:xfrm>
                     <a:prstGeom prst="rect">
                       <a:avLst/>
                     </a:prstGeom>
-                    <a:noFill/>
-                    <a:ln>
-                      <a:noFill/>
-                    </a:ln>
                   </pic:spPr>
                 </pic:pic>
               </a:graphicData>
@@ -232,7 +256,15 @@
     </w:p>
     <w:p>
       <w:r>
-        <w:t>Almacena la información de cada cliente (empresa) que utiliza el servicio. Es la tabla maestra para la arquitectura multi-tenant.</w:t>
+        <w:t xml:space="preserve">Almacena la información de cada cliente (empresa) que utiliza el servicio. Es la tabla maestra para la arquitectura </w:t>
+      </w:r>
+      <w:proofErr w:type="spellStart"/>
+      <w:r>
+        <w:t>multi-tenant</w:t>
+      </w:r>
+      <w:proofErr w:type="spellEnd"/>
+      <w:r>
+        <w:t>.</w:t>
       </w:r>
     </w:p>
     <w:p/>
@@ -523,6 +555,7 @@
                 <w:szCs w:val="20"/>
               </w:rPr>
             </w:pPr>
+            <w:proofErr w:type="spellStart"/>
             <w:r>
               <w:rPr>
                 <w:sz w:val="20"/>
@@ -530,6 +563,7 @@
               </w:rPr>
               <w:t>nombre_empresa</w:t>
             </w:r>
+            <w:proofErr w:type="spellEnd"/>
           </w:p>
         </w:tc>
         <w:tc>
@@ -550,12 +584,21 @@
                 <w:szCs w:val="20"/>
               </w:rPr>
             </w:pPr>
-            <w:r>
-              <w:rPr>
-                <w:sz w:val="20"/>
-                <w:szCs w:val="20"/>
-              </w:rPr>
-              <w:t>VARCHAR(100)</w:t>
+            <w:proofErr w:type="gramStart"/>
+            <w:r>
+              <w:rPr>
+                <w:sz w:val="20"/>
+                <w:szCs w:val="20"/>
+              </w:rPr>
+              <w:t>VARCHAR(</w:t>
+            </w:r>
+            <w:proofErr w:type="gramEnd"/>
+            <w:r>
+              <w:rPr>
+                <w:sz w:val="20"/>
+                <w:szCs w:val="20"/>
+              </w:rPr>
+              <w:t>100)</w:t>
             </w:r>
           </w:p>
         </w:tc>
@@ -636,6 +679,7 @@
                 <w:szCs w:val="20"/>
               </w:rPr>
             </w:pPr>
+            <w:proofErr w:type="spellStart"/>
             <w:r>
               <w:rPr>
                 <w:sz w:val="20"/>
@@ -643,6 +687,7 @@
               </w:rPr>
               <w:t>cif</w:t>
             </w:r>
+            <w:proofErr w:type="spellEnd"/>
           </w:p>
         </w:tc>
         <w:tc>
@@ -663,12 +708,21 @@
                 <w:szCs w:val="20"/>
               </w:rPr>
             </w:pPr>
-            <w:r>
-              <w:rPr>
-                <w:sz w:val="20"/>
-                <w:szCs w:val="20"/>
-              </w:rPr>
-              <w:t>VARCHAR(20)</w:t>
+            <w:proofErr w:type="gramStart"/>
+            <w:r>
+              <w:rPr>
+                <w:sz w:val="20"/>
+                <w:szCs w:val="20"/>
+              </w:rPr>
+              <w:t>VARCHAR(</w:t>
+            </w:r>
+            <w:proofErr w:type="gramEnd"/>
+            <w:r>
+              <w:rPr>
+                <w:sz w:val="20"/>
+                <w:szCs w:val="20"/>
+              </w:rPr>
+              <w:t>20)</w:t>
             </w:r>
           </w:p>
         </w:tc>
@@ -749,6 +803,7 @@
                 <w:szCs w:val="20"/>
               </w:rPr>
             </w:pPr>
+            <w:proofErr w:type="spellStart"/>
             <w:r>
               <w:rPr>
                 <w:sz w:val="20"/>
@@ -756,6 +811,7 @@
               </w:rPr>
               <w:t>fecha_suscripcion</w:t>
             </w:r>
+            <w:proofErr w:type="spellEnd"/>
           </w:p>
         </w:tc>
         <w:tc>
@@ -855,6 +911,7 @@
                 <w:szCs w:val="20"/>
               </w:rPr>
             </w:pPr>
+            <w:proofErr w:type="spellStart"/>
             <w:r>
               <w:rPr>
                 <w:sz w:val="20"/>
@@ -862,6 +919,7 @@
               </w:rPr>
               <w:t>estado_suscripcion</w:t>
             </w:r>
+            <w:proofErr w:type="spellEnd"/>
           </w:p>
         </w:tc>
         <w:tc>
@@ -882,12 +940,21 @@
                 <w:szCs w:val="20"/>
               </w:rPr>
             </w:pPr>
-            <w:r>
-              <w:rPr>
-                <w:sz w:val="20"/>
-                <w:szCs w:val="20"/>
-              </w:rPr>
-              <w:t>VARCHAR(50)</w:t>
+            <w:proofErr w:type="gramStart"/>
+            <w:r>
+              <w:rPr>
+                <w:sz w:val="20"/>
+                <w:szCs w:val="20"/>
+              </w:rPr>
+              <w:t>VARCHAR(</w:t>
+            </w:r>
+            <w:proofErr w:type="gramEnd"/>
+            <w:r>
+              <w:rPr>
+                <w:sz w:val="20"/>
+                <w:szCs w:val="20"/>
+              </w:rPr>
+              <w:t>50)</w:t>
             </w:r>
           </w:p>
         </w:tc>
@@ -934,7 +1001,23 @@
                 <w:sz w:val="20"/>
                 <w:szCs w:val="20"/>
               </w:rPr>
-              <w:t>Estado actual de la suscripción (ej: 'ACTIVA', 'INACTIVA').</w:t>
+              <w:t>Estado actual de la suscripción (</w:t>
+            </w:r>
+            <w:proofErr w:type="spellStart"/>
+            <w:r>
+              <w:rPr>
+                <w:sz w:val="20"/>
+                <w:szCs w:val="20"/>
+              </w:rPr>
+              <w:t>ej</w:t>
+            </w:r>
+            <w:proofErr w:type="spellEnd"/>
+            <w:r>
+              <w:rPr>
+                <w:sz w:val="20"/>
+                <w:szCs w:val="20"/>
+              </w:rPr>
+              <w:t>: 'ACTIVA', 'INACTIVA').</w:t>
             </w:r>
           </w:p>
         </w:tc>
@@ -961,6 +1044,7 @@
                 <w:szCs w:val="20"/>
               </w:rPr>
             </w:pPr>
+            <w:proofErr w:type="spellStart"/>
             <w:r>
               <w:rPr>
                 <w:sz w:val="20"/>
@@ -968,6 +1052,7 @@
               </w:rPr>
               <w:t>registro_activo</w:t>
             </w:r>
+            <w:proofErr w:type="spellEnd"/>
           </w:p>
         </w:tc>
         <w:tc>
@@ -1393,6 +1478,7 @@
                 <w:szCs w:val="20"/>
               </w:rPr>
             </w:pPr>
+            <w:proofErr w:type="spellStart"/>
             <w:r>
               <w:rPr>
                 <w:sz w:val="20"/>
@@ -1400,6 +1486,7 @@
               </w:rPr>
               <w:t>id_empresa</w:t>
             </w:r>
+            <w:proofErr w:type="spellEnd"/>
           </w:p>
         </w:tc>
         <w:tc>
@@ -1506,6 +1593,7 @@
                 <w:szCs w:val="20"/>
               </w:rPr>
             </w:pPr>
+            <w:proofErr w:type="spellStart"/>
             <w:r>
               <w:rPr>
                 <w:sz w:val="20"/>
@@ -1513,6 +1601,7 @@
               </w:rPr>
               <w:t>direccion</w:t>
             </w:r>
+            <w:proofErr w:type="spellEnd"/>
           </w:p>
         </w:tc>
         <w:tc>
@@ -1533,12 +1622,21 @@
                 <w:szCs w:val="20"/>
               </w:rPr>
             </w:pPr>
-            <w:r>
-              <w:rPr>
-                <w:sz w:val="20"/>
-                <w:szCs w:val="20"/>
-              </w:rPr>
-              <w:t>VARCHAR(255)</w:t>
+            <w:proofErr w:type="gramStart"/>
+            <w:r>
+              <w:rPr>
+                <w:sz w:val="20"/>
+                <w:szCs w:val="20"/>
+              </w:rPr>
+              <w:t>VARCHAR(</w:t>
+            </w:r>
+            <w:proofErr w:type="gramEnd"/>
+            <w:r>
+              <w:rPr>
+                <w:sz w:val="20"/>
+                <w:szCs w:val="20"/>
+              </w:rPr>
+              <w:t>255)</w:t>
             </w:r>
           </w:p>
         </w:tc>
@@ -1646,12 +1744,21 @@
                 <w:szCs w:val="20"/>
               </w:rPr>
             </w:pPr>
-            <w:r>
-              <w:rPr>
-                <w:sz w:val="20"/>
-                <w:szCs w:val="20"/>
-              </w:rPr>
-              <w:t>DECIMAL(9, 6)</w:t>
+            <w:proofErr w:type="gramStart"/>
+            <w:r>
+              <w:rPr>
+                <w:sz w:val="20"/>
+                <w:szCs w:val="20"/>
+              </w:rPr>
+              <w:t>DECIMAL(</w:t>
+            </w:r>
+            <w:proofErr w:type="gramEnd"/>
+            <w:r>
+              <w:rPr>
+                <w:sz w:val="20"/>
+                <w:szCs w:val="20"/>
+              </w:rPr>
+              <w:t>9, 6)</w:t>
             </w:r>
           </w:p>
         </w:tc>
@@ -1752,12 +1859,21 @@
                 <w:szCs w:val="20"/>
               </w:rPr>
             </w:pPr>
-            <w:r>
-              <w:rPr>
-                <w:sz w:val="20"/>
-                <w:szCs w:val="20"/>
-              </w:rPr>
-              <w:t>DECIMAL(9, 6)</w:t>
+            <w:proofErr w:type="gramStart"/>
+            <w:r>
+              <w:rPr>
+                <w:sz w:val="20"/>
+                <w:szCs w:val="20"/>
+              </w:rPr>
+              <w:t>DECIMAL(</w:t>
+            </w:r>
+            <w:proofErr w:type="gramEnd"/>
+            <w:r>
+              <w:rPr>
+                <w:sz w:val="20"/>
+                <w:szCs w:val="20"/>
+              </w:rPr>
+              <w:t>9, 6)</w:t>
             </w:r>
           </w:p>
         </w:tc>
@@ -1831,6 +1947,7 @@
                 <w:szCs w:val="20"/>
               </w:rPr>
             </w:pPr>
+            <w:proofErr w:type="spellStart"/>
             <w:r>
               <w:rPr>
                 <w:sz w:val="20"/>
@@ -1838,6 +1955,7 @@
               </w:rPr>
               <w:t>margen_permitido_metros</w:t>
             </w:r>
+            <w:proofErr w:type="spellEnd"/>
           </w:p>
         </w:tc>
         <w:tc>
@@ -1937,6 +2055,7 @@
                 <w:szCs w:val="20"/>
               </w:rPr>
             </w:pPr>
+            <w:proofErr w:type="spellStart"/>
             <w:r>
               <w:rPr>
                 <w:sz w:val="20"/>
@@ -1944,6 +2063,7 @@
               </w:rPr>
               <w:t>registro_activo</w:t>
             </w:r>
+            <w:proofErr w:type="spellEnd"/>
           </w:p>
         </w:tc>
         <w:tc>
@@ -2388,6 +2508,7 @@
                 <w:szCs w:val="20"/>
               </w:rPr>
             </w:pPr>
+            <w:proofErr w:type="spellStart"/>
             <w:r>
               <w:rPr>
                 <w:sz w:val="20"/>
@@ -2395,6 +2516,7 @@
               </w:rPr>
               <w:t>id_empresa</w:t>
             </w:r>
+            <w:proofErr w:type="spellEnd"/>
           </w:p>
         </w:tc>
         <w:tc>
@@ -2503,6 +2625,7 @@
                 <w:szCs w:val="20"/>
               </w:rPr>
             </w:pPr>
+            <w:proofErr w:type="spellStart"/>
             <w:r>
               <w:rPr>
                 <w:sz w:val="20"/>
@@ -2510,6 +2633,7 @@
               </w:rPr>
               <w:t>nombre_rol</w:t>
             </w:r>
+            <w:proofErr w:type="spellEnd"/>
           </w:p>
         </w:tc>
         <w:tc>
@@ -2532,12 +2656,21 @@
                 <w:szCs w:val="20"/>
               </w:rPr>
             </w:pPr>
-            <w:r>
-              <w:rPr>
-                <w:sz w:val="20"/>
-                <w:szCs w:val="20"/>
-              </w:rPr>
-              <w:t>VARCHAR(100)</w:t>
+            <w:proofErr w:type="gramStart"/>
+            <w:r>
+              <w:rPr>
+                <w:sz w:val="20"/>
+                <w:szCs w:val="20"/>
+              </w:rPr>
+              <w:t>VARCHAR(</w:t>
+            </w:r>
+            <w:proofErr w:type="gramEnd"/>
+            <w:r>
+              <w:rPr>
+                <w:sz w:val="20"/>
+                <w:szCs w:val="20"/>
+              </w:rPr>
+              <w:t>100)</w:t>
             </w:r>
           </w:p>
         </w:tc>
@@ -2591,7 +2724,39 @@
                 <w:sz w:val="20"/>
                 <w:szCs w:val="20"/>
               </w:rPr>
-              <w:t>Nombre del rol (ej: 'Jefe', 'Encargado').</w:t>
+              <w:t>Nombre del rol (</w:t>
+            </w:r>
+            <w:proofErr w:type="spellStart"/>
+            <w:r>
+              <w:rPr>
+                <w:sz w:val="20"/>
+                <w:szCs w:val="20"/>
+              </w:rPr>
+              <w:t>ej</w:t>
+            </w:r>
+            <w:proofErr w:type="spellEnd"/>
+            <w:r>
+              <w:rPr>
+                <w:sz w:val="20"/>
+                <w:szCs w:val="20"/>
+              </w:rPr>
+              <w:t>: '</w:t>
+            </w:r>
+            <w:proofErr w:type="gramStart"/>
+            <w:r>
+              <w:rPr>
+                <w:sz w:val="20"/>
+                <w:szCs w:val="20"/>
+              </w:rPr>
+              <w:t>Jefe</w:t>
+            </w:r>
+            <w:proofErr w:type="gramEnd"/>
+            <w:r>
+              <w:rPr>
+                <w:sz w:val="20"/>
+                <w:szCs w:val="20"/>
+              </w:rPr>
+              <w:t>', 'Encargado').</w:t>
             </w:r>
           </w:p>
         </w:tc>
@@ -2660,12 +2825,46 @@
                 <w:szCs w:val="20"/>
               </w:rPr>
             </w:pPr>
-            <w:r>
-              <w:rPr>
-                <w:sz w:val="20"/>
-                <w:szCs w:val="20"/>
-              </w:rPr>
-              <w:t>UNIQUE(id_empresa, nombre_rol)</w:t>
+            <w:proofErr w:type="gramStart"/>
+            <w:r>
+              <w:rPr>
+                <w:sz w:val="20"/>
+                <w:szCs w:val="20"/>
+              </w:rPr>
+              <w:t>UNIQUE(</w:t>
+            </w:r>
+            <w:proofErr w:type="spellStart"/>
+            <w:proofErr w:type="gramEnd"/>
+            <w:r>
+              <w:rPr>
+                <w:sz w:val="20"/>
+                <w:szCs w:val="20"/>
+              </w:rPr>
+              <w:t>id_empresa</w:t>
+            </w:r>
+            <w:proofErr w:type="spellEnd"/>
+            <w:r>
+              <w:rPr>
+                <w:sz w:val="20"/>
+                <w:szCs w:val="20"/>
+              </w:rPr>
+              <w:t xml:space="preserve">, </w:t>
+            </w:r>
+            <w:proofErr w:type="spellStart"/>
+            <w:r>
+              <w:rPr>
+                <w:sz w:val="20"/>
+                <w:szCs w:val="20"/>
+              </w:rPr>
+              <w:t>nombre_rol</w:t>
+            </w:r>
+            <w:proofErr w:type="spellEnd"/>
+            <w:r>
+              <w:rPr>
+                <w:sz w:val="20"/>
+                <w:szCs w:val="20"/>
+              </w:rPr>
+              <w:t>)</w:t>
             </w:r>
           </w:p>
         </w:tc>
@@ -2720,6 +2919,7 @@
               </w:rPr>
             </w:pPr>
             <w:bookmarkStart w:id="14" w:name="_Hlk209873491"/>
+            <w:proofErr w:type="spellStart"/>
             <w:r>
               <w:rPr>
                 <w:sz w:val="20"/>
@@ -2727,6 +2927,7 @@
               </w:rPr>
               <w:t>registro_activo</w:t>
             </w:r>
+            <w:proofErr w:type="spellEnd"/>
           </w:p>
         </w:tc>
         <w:tc>
@@ -3207,6 +3408,7 @@
                 <w:szCs w:val="20"/>
               </w:rPr>
             </w:pPr>
+            <w:proofErr w:type="spellStart"/>
             <w:r>
               <w:rPr>
                 <w:sz w:val="20"/>
@@ -3214,6 +3416,7 @@
               </w:rPr>
               <w:t>id_empresa</w:t>
             </w:r>
+            <w:proofErr w:type="spellEnd"/>
           </w:p>
         </w:tc>
         <w:tc>
@@ -3320,6 +3523,7 @@
                 <w:szCs w:val="20"/>
               </w:rPr>
             </w:pPr>
+            <w:proofErr w:type="spellStart"/>
             <w:r>
               <w:rPr>
                 <w:sz w:val="20"/>
@@ -3327,6 +3531,7 @@
               </w:rPr>
               <w:t>id_rol</w:t>
             </w:r>
+            <w:proofErr w:type="spellEnd"/>
           </w:p>
         </w:tc>
         <w:tc>
@@ -3461,12 +3666,21 @@
                 <w:szCs w:val="20"/>
               </w:rPr>
             </w:pPr>
-            <w:r>
-              <w:rPr>
-                <w:sz w:val="20"/>
-                <w:szCs w:val="20"/>
-              </w:rPr>
-              <w:t>VARCHAR(100)</w:t>
+            <w:proofErr w:type="gramStart"/>
+            <w:r>
+              <w:rPr>
+                <w:sz w:val="20"/>
+                <w:szCs w:val="20"/>
+              </w:rPr>
+              <w:t>VARCHAR(</w:t>
+            </w:r>
+            <w:proofErr w:type="gramEnd"/>
+            <w:r>
+              <w:rPr>
+                <w:sz w:val="20"/>
+                <w:szCs w:val="20"/>
+              </w:rPr>
+              <w:t>100)</w:t>
             </w:r>
           </w:p>
         </w:tc>
@@ -3575,12 +3789,21 @@
                 <w:szCs w:val="20"/>
               </w:rPr>
             </w:pPr>
-            <w:r>
-              <w:rPr>
-                <w:sz w:val="20"/>
-                <w:szCs w:val="20"/>
-              </w:rPr>
-              <w:t>VARCHAR(150)</w:t>
+            <w:proofErr w:type="gramStart"/>
+            <w:r>
+              <w:rPr>
+                <w:sz w:val="20"/>
+                <w:szCs w:val="20"/>
+              </w:rPr>
+              <w:t>VARCHAR(</w:t>
+            </w:r>
+            <w:proofErr w:type="gramEnd"/>
+            <w:r>
+              <w:rPr>
+                <w:sz w:val="20"/>
+                <w:szCs w:val="20"/>
+              </w:rPr>
+              <w:t>150)</w:t>
             </w:r>
           </w:p>
         </w:tc>
@@ -3662,6 +3885,7 @@
                 <w:szCs w:val="20"/>
               </w:rPr>
             </w:pPr>
+            <w:proofErr w:type="spellStart"/>
             <w:r>
               <w:rPr>
                 <w:sz w:val="20"/>
@@ -3669,6 +3893,7 @@
               </w:rPr>
               <w:t>dni</w:t>
             </w:r>
+            <w:proofErr w:type="spellEnd"/>
           </w:p>
         </w:tc>
         <w:tc>
@@ -3689,12 +3914,21 @@
                 <w:szCs w:val="20"/>
               </w:rPr>
             </w:pPr>
-            <w:r>
-              <w:rPr>
-                <w:sz w:val="20"/>
-                <w:szCs w:val="20"/>
-              </w:rPr>
-              <w:t>VARCHAR(20)</w:t>
+            <w:proofErr w:type="gramStart"/>
+            <w:r>
+              <w:rPr>
+                <w:sz w:val="20"/>
+                <w:szCs w:val="20"/>
+              </w:rPr>
+              <w:t>VARCHAR(</w:t>
+            </w:r>
+            <w:proofErr w:type="gramEnd"/>
+            <w:r>
+              <w:rPr>
+                <w:sz w:val="20"/>
+                <w:szCs w:val="20"/>
+              </w:rPr>
+              <w:t>20)</w:t>
             </w:r>
           </w:p>
         </w:tc>
@@ -3776,6 +4010,7 @@
                 <w:szCs w:val="20"/>
               </w:rPr>
             </w:pPr>
+            <w:proofErr w:type="spellStart"/>
             <w:r>
               <w:rPr>
                 <w:sz w:val="20"/>
@@ -3783,6 +4018,7 @@
               </w:rPr>
               <w:t>telefono</w:t>
             </w:r>
+            <w:proofErr w:type="spellEnd"/>
           </w:p>
         </w:tc>
         <w:tc>
@@ -3803,12 +4039,21 @@
                 <w:szCs w:val="20"/>
               </w:rPr>
             </w:pPr>
-            <w:r>
-              <w:rPr>
-                <w:sz w:val="20"/>
-                <w:szCs w:val="20"/>
-              </w:rPr>
-              <w:t>VARCHAR(20)</w:t>
+            <w:proofErr w:type="gramStart"/>
+            <w:r>
+              <w:rPr>
+                <w:sz w:val="20"/>
+                <w:szCs w:val="20"/>
+              </w:rPr>
+              <w:t>VARCHAR(</w:t>
+            </w:r>
+            <w:proofErr w:type="gramEnd"/>
+            <w:r>
+              <w:rPr>
+                <w:sz w:val="20"/>
+                <w:szCs w:val="20"/>
+              </w:rPr>
+              <w:t>20)</w:t>
             </w:r>
           </w:p>
         </w:tc>
@@ -3910,12 +4155,21 @@
                 <w:szCs w:val="20"/>
               </w:rPr>
             </w:pPr>
-            <w:r>
-              <w:rPr>
-                <w:sz w:val="20"/>
-                <w:szCs w:val="20"/>
-              </w:rPr>
-              <w:t>VARCHAR(255)</w:t>
+            <w:proofErr w:type="gramStart"/>
+            <w:r>
+              <w:rPr>
+                <w:sz w:val="20"/>
+                <w:szCs w:val="20"/>
+              </w:rPr>
+              <w:t>VARCHAR(</w:t>
+            </w:r>
+            <w:proofErr w:type="gramEnd"/>
+            <w:r>
+              <w:rPr>
+                <w:sz w:val="20"/>
+                <w:szCs w:val="20"/>
+              </w:rPr>
+              <w:t>255)</w:t>
             </w:r>
           </w:p>
         </w:tc>
@@ -3970,7 +4224,23 @@
                 <w:sz w:val="20"/>
                 <w:szCs w:val="20"/>
               </w:rPr>
-              <w:t>Email para login y notificaciones.</w:t>
+              <w:t xml:space="preserve">Email para </w:t>
+            </w:r>
+            <w:proofErr w:type="spellStart"/>
+            <w:r>
+              <w:rPr>
+                <w:sz w:val="20"/>
+                <w:szCs w:val="20"/>
+              </w:rPr>
+              <w:t>login</w:t>
+            </w:r>
+            <w:proofErr w:type="spellEnd"/>
+            <w:r>
+              <w:rPr>
+                <w:sz w:val="20"/>
+                <w:szCs w:val="20"/>
+              </w:rPr>
+              <w:t xml:space="preserve"> y notificaciones.</w:t>
             </w:r>
           </w:p>
         </w:tc>
@@ -3997,6 +4267,7 @@
                 <w:szCs w:val="20"/>
               </w:rPr>
             </w:pPr>
+            <w:proofErr w:type="spellStart"/>
             <w:r>
               <w:rPr>
                 <w:sz w:val="20"/>
@@ -4004,6 +4275,7 @@
               </w:rPr>
               <w:t>password</w:t>
             </w:r>
+            <w:proofErr w:type="spellEnd"/>
           </w:p>
         </w:tc>
         <w:tc>
@@ -4024,12 +4296,21 @@
                 <w:szCs w:val="20"/>
               </w:rPr>
             </w:pPr>
-            <w:r>
-              <w:rPr>
-                <w:sz w:val="20"/>
-                <w:szCs w:val="20"/>
-              </w:rPr>
-              <w:t>VARCHAR(255)</w:t>
+            <w:proofErr w:type="gramStart"/>
+            <w:r>
+              <w:rPr>
+                <w:sz w:val="20"/>
+                <w:szCs w:val="20"/>
+              </w:rPr>
+              <w:t>VARCHAR(</w:t>
+            </w:r>
+            <w:proofErr w:type="gramEnd"/>
+            <w:r>
+              <w:rPr>
+                <w:sz w:val="20"/>
+                <w:szCs w:val="20"/>
+              </w:rPr>
+              <w:t>255)</w:t>
             </w:r>
           </w:p>
         </w:tc>
@@ -4084,7 +4365,39 @@
                 <w:sz w:val="20"/>
                 <w:szCs w:val="20"/>
               </w:rPr>
-              <w:t>Contraseña hasheada para el login.</w:t>
+              <w:t xml:space="preserve">Contraseña </w:t>
+            </w:r>
+            <w:proofErr w:type="spellStart"/>
+            <w:r>
+              <w:rPr>
+                <w:sz w:val="20"/>
+                <w:szCs w:val="20"/>
+              </w:rPr>
+              <w:t>hasheada</w:t>
+            </w:r>
+            <w:proofErr w:type="spellEnd"/>
+            <w:r>
+              <w:rPr>
+                <w:sz w:val="20"/>
+                <w:szCs w:val="20"/>
+              </w:rPr>
+              <w:t xml:space="preserve"> para el </w:t>
+            </w:r>
+            <w:proofErr w:type="spellStart"/>
+            <w:r>
+              <w:rPr>
+                <w:sz w:val="20"/>
+                <w:szCs w:val="20"/>
+              </w:rPr>
+              <w:t>login</w:t>
+            </w:r>
+            <w:proofErr w:type="spellEnd"/>
+            <w:r>
+              <w:rPr>
+                <w:sz w:val="20"/>
+                <w:szCs w:val="20"/>
+              </w:rPr>
+              <w:t>.</w:t>
             </w:r>
           </w:p>
         </w:tc>
@@ -4111,6 +4424,7 @@
                 <w:szCs w:val="20"/>
               </w:rPr>
             </w:pPr>
+            <w:proofErr w:type="spellStart"/>
             <w:r>
               <w:rPr>
                 <w:sz w:val="20"/>
@@ -4118,6 +4432,7 @@
               </w:rPr>
               <w:t>registro_activo</w:t>
             </w:r>
+            <w:proofErr w:type="spellEnd"/>
           </w:p>
         </w:tc>
         <w:tc>
@@ -4220,7 +4535,21 @@
                 <w:sz w:val="20"/>
                 <w:szCs w:val="20"/>
               </w:rPr>
-              <w:t xml:space="preserve">el trabajador </w:t>
+              <w:t xml:space="preserve">el </w:t>
+            </w:r>
+            <w:r>
+              <w:rPr>
+                <w:sz w:val="20"/>
+                <w:szCs w:val="20"/>
+              </w:rPr>
+              <w:t>trabajador</w:t>
+            </w:r>
+            <w:r>
+              <w:rPr>
+                <w:sz w:val="20"/>
+                <w:szCs w:val="20"/>
+              </w:rPr>
+              <w:t xml:space="preserve"> </w:t>
             </w:r>
             <w:r>
               <w:rPr>
@@ -4298,6 +4627,7 @@
       <w:r>
         <w:t xml:space="preserve"> </w:t>
       </w:r>
+      <w:proofErr w:type="spellStart"/>
       <w:r>
         <w:rPr>
           <w:rFonts w:ascii="Roboto Mono" w:eastAsia="Roboto Mono" w:hAnsi="Roboto Mono" w:cs="Roboto Mono"/>
@@ -4305,6 +4635,7 @@
         </w:rPr>
         <w:t>trabajador_tienda</w:t>
       </w:r>
+      <w:proofErr w:type="spellEnd"/>
     </w:p>
     <w:p>
       <w:r>
@@ -4484,6 +4815,7 @@
                 <w:szCs w:val="20"/>
               </w:rPr>
             </w:pPr>
+            <w:proofErr w:type="spellStart"/>
             <w:r>
               <w:rPr>
                 <w:sz w:val="20"/>
@@ -4491,6 +4823,7 @@
               </w:rPr>
               <w:t>id_trabajador</w:t>
             </w:r>
+            <w:proofErr w:type="spellEnd"/>
           </w:p>
         </w:tc>
         <w:tc>
@@ -4597,6 +4930,7 @@
                 <w:szCs w:val="20"/>
               </w:rPr>
             </w:pPr>
+            <w:proofErr w:type="spellStart"/>
             <w:r>
               <w:rPr>
                 <w:sz w:val="20"/>
@@ -4604,6 +4938,7 @@
               </w:rPr>
               <w:t>id_tienda</w:t>
             </w:r>
+            <w:proofErr w:type="spellEnd"/>
           </w:p>
         </w:tc>
         <w:tc>
@@ -5011,6 +5346,7 @@
                 <w:szCs w:val="20"/>
               </w:rPr>
             </w:pPr>
+            <w:proofErr w:type="spellStart"/>
             <w:r>
               <w:rPr>
                 <w:sz w:val="20"/>
@@ -5018,6 +5354,7 @@
               </w:rPr>
               <w:t>id_trabajador</w:t>
             </w:r>
+            <w:proofErr w:type="spellEnd"/>
           </w:p>
         </w:tc>
         <w:tc>
@@ -5124,6 +5461,7 @@
                 <w:szCs w:val="20"/>
               </w:rPr>
             </w:pPr>
+            <w:proofErr w:type="spellStart"/>
             <w:r>
               <w:rPr>
                 <w:sz w:val="20"/>
@@ -5131,6 +5469,7 @@
               </w:rPr>
               <w:t>id_empresa</w:t>
             </w:r>
+            <w:proofErr w:type="spellEnd"/>
           </w:p>
         </w:tc>
         <w:tc>
@@ -5237,6 +5576,7 @@
                 <w:szCs w:val="20"/>
               </w:rPr>
             </w:pPr>
+            <w:proofErr w:type="spellStart"/>
             <w:r>
               <w:rPr>
                 <w:sz w:val="20"/>
@@ -5244,6 +5584,7 @@
               </w:rPr>
               <w:t>fecha_hora_entrada_planeada</w:t>
             </w:r>
+            <w:proofErr w:type="spellEnd"/>
           </w:p>
         </w:tc>
         <w:tc>
@@ -5350,6 +5691,7 @@
                 <w:szCs w:val="20"/>
               </w:rPr>
             </w:pPr>
+            <w:proofErr w:type="spellStart"/>
             <w:r>
               <w:rPr>
                 <w:sz w:val="20"/>
@@ -5357,6 +5699,7 @@
               </w:rPr>
               <w:t>fecha_hora_salida_planeada</w:t>
             </w:r>
+            <w:proofErr w:type="spellEnd"/>
           </w:p>
         </w:tc>
         <w:tc>
@@ -5463,6 +5806,7 @@
                 <w:szCs w:val="20"/>
               </w:rPr>
             </w:pPr>
+            <w:proofErr w:type="spellStart"/>
             <w:r>
               <w:rPr>
                 <w:sz w:val="20"/>
@@ -5470,6 +5814,7 @@
               </w:rPr>
               <w:t>estado_confirmacion_horario</w:t>
             </w:r>
+            <w:proofErr w:type="spellEnd"/>
           </w:p>
         </w:tc>
         <w:tc>
@@ -5490,12 +5835,21 @@
                 <w:szCs w:val="20"/>
               </w:rPr>
             </w:pPr>
-            <w:r>
-              <w:rPr>
-                <w:sz w:val="20"/>
-                <w:szCs w:val="20"/>
-              </w:rPr>
-              <w:t>VARCHAR(50)</w:t>
+            <w:proofErr w:type="gramStart"/>
+            <w:r>
+              <w:rPr>
+                <w:sz w:val="20"/>
+                <w:szCs w:val="20"/>
+              </w:rPr>
+              <w:t>VARCHAR(</w:t>
+            </w:r>
+            <w:proofErr w:type="gramEnd"/>
+            <w:r>
+              <w:rPr>
+                <w:sz w:val="20"/>
+                <w:szCs w:val="20"/>
+              </w:rPr>
+              <w:t>50)</w:t>
             </w:r>
           </w:p>
         </w:tc>
@@ -5549,7 +5903,23 @@
                 <w:sz w:val="20"/>
                 <w:szCs w:val="20"/>
               </w:rPr>
-              <w:t>Estado del turno planificado (ej: 'PLANIFICADO', 'CANCELADO').</w:t>
+              <w:t>Estado del turno planificado (</w:t>
+            </w:r>
+            <w:proofErr w:type="spellStart"/>
+            <w:r>
+              <w:rPr>
+                <w:sz w:val="20"/>
+                <w:szCs w:val="20"/>
+              </w:rPr>
+              <w:t>ej</w:t>
+            </w:r>
+            <w:proofErr w:type="spellEnd"/>
+            <w:r>
+              <w:rPr>
+                <w:sz w:val="20"/>
+                <w:szCs w:val="20"/>
+              </w:rPr>
+              <w:t>: 'PLANIFICADO', 'CANCELADO').</w:t>
             </w:r>
           </w:p>
         </w:tc>
@@ -5580,6 +5950,7 @@
         <w:lastRenderedPageBreak/>
         <w:t xml:space="preserve">Tabla: </w:t>
       </w:r>
+      <w:proofErr w:type="spellStart"/>
       <w:r>
         <w:rPr>
           <w:rFonts w:ascii="Roboto Mono" w:eastAsia="Roboto Mono" w:hAnsi="Roboto Mono" w:cs="Roboto Mono"/>
@@ -5587,6 +5958,7 @@
         </w:rPr>
         <w:t>fichaje_real</w:t>
       </w:r>
+      <w:proofErr w:type="spellEnd"/>
     </w:p>
     <w:p>
       <w:r>
@@ -5881,6 +6253,7 @@
                 <w:szCs w:val="20"/>
               </w:rPr>
             </w:pPr>
+            <w:proofErr w:type="spellStart"/>
             <w:r>
               <w:rPr>
                 <w:sz w:val="20"/>
@@ -5888,6 +6261,7 @@
               </w:rPr>
               <w:t>id_trabajador</w:t>
             </w:r>
+            <w:proofErr w:type="spellEnd"/>
           </w:p>
         </w:tc>
         <w:tc>
@@ -5994,6 +6368,7 @@
                 <w:szCs w:val="20"/>
               </w:rPr>
             </w:pPr>
+            <w:proofErr w:type="spellStart"/>
             <w:r>
               <w:rPr>
                 <w:sz w:val="20"/>
@@ -6001,6 +6376,7 @@
               </w:rPr>
               <w:t>id_empresa</w:t>
             </w:r>
+            <w:proofErr w:type="spellEnd"/>
           </w:p>
         </w:tc>
         <w:tc>
@@ -6107,6 +6483,7 @@
                 <w:szCs w:val="20"/>
               </w:rPr>
             </w:pPr>
+            <w:proofErr w:type="spellStart"/>
             <w:r>
               <w:rPr>
                 <w:sz w:val="20"/>
@@ -6114,6 +6491,7 @@
               </w:rPr>
               <w:t>fecha_hora_entrada_real</w:t>
             </w:r>
+            <w:proofErr w:type="spellEnd"/>
           </w:p>
         </w:tc>
         <w:tc>
@@ -6220,6 +6598,7 @@
                 <w:szCs w:val="20"/>
               </w:rPr>
             </w:pPr>
+            <w:proofErr w:type="spellStart"/>
             <w:r>
               <w:rPr>
                 <w:sz w:val="20"/>
@@ -6227,6 +6606,7 @@
               </w:rPr>
               <w:t>fecha_hora_salida_real</w:t>
             </w:r>
+            <w:proofErr w:type="spellEnd"/>
           </w:p>
         </w:tc>
         <w:tc>
@@ -6326,6 +6706,7 @@
                 <w:szCs w:val="20"/>
               </w:rPr>
             </w:pPr>
+            <w:proofErr w:type="spellStart"/>
             <w:r>
               <w:rPr>
                 <w:sz w:val="20"/>
@@ -6333,6 +6714,7 @@
               </w:rPr>
               <w:t>latitud_fichaje</w:t>
             </w:r>
+            <w:proofErr w:type="spellEnd"/>
           </w:p>
         </w:tc>
         <w:tc>
@@ -6353,12 +6735,21 @@
                 <w:szCs w:val="20"/>
               </w:rPr>
             </w:pPr>
-            <w:r>
-              <w:rPr>
-                <w:sz w:val="20"/>
-                <w:szCs w:val="20"/>
-              </w:rPr>
-              <w:t>DECIMAL(9, 6)</w:t>
+            <w:proofErr w:type="gramStart"/>
+            <w:r>
+              <w:rPr>
+                <w:sz w:val="20"/>
+                <w:szCs w:val="20"/>
+              </w:rPr>
+              <w:t>DECIMAL(</w:t>
+            </w:r>
+            <w:proofErr w:type="gramEnd"/>
+            <w:r>
+              <w:rPr>
+                <w:sz w:val="20"/>
+                <w:szCs w:val="20"/>
+              </w:rPr>
+              <w:t>9, 6)</w:t>
             </w:r>
           </w:p>
         </w:tc>
@@ -6432,6 +6823,7 @@
                 <w:szCs w:val="20"/>
               </w:rPr>
             </w:pPr>
+            <w:proofErr w:type="spellStart"/>
             <w:r>
               <w:rPr>
                 <w:sz w:val="20"/>
@@ -6439,6 +6831,7 @@
               </w:rPr>
               <w:t>longitud_fichaje</w:t>
             </w:r>
+            <w:proofErr w:type="spellEnd"/>
           </w:p>
         </w:tc>
         <w:tc>
@@ -6459,12 +6852,21 @@
                 <w:szCs w:val="20"/>
               </w:rPr>
             </w:pPr>
-            <w:r>
-              <w:rPr>
-                <w:sz w:val="20"/>
-                <w:szCs w:val="20"/>
-              </w:rPr>
-              <w:t>DECIMAL(9, 6)</w:t>
+            <w:proofErr w:type="gramStart"/>
+            <w:r>
+              <w:rPr>
+                <w:sz w:val="20"/>
+                <w:szCs w:val="20"/>
+              </w:rPr>
+              <w:t>DECIMAL(</w:t>
+            </w:r>
+            <w:proofErr w:type="gramEnd"/>
+            <w:r>
+              <w:rPr>
+                <w:sz w:val="20"/>
+                <w:szCs w:val="20"/>
+              </w:rPr>
+              <w:t>9, 6)</w:t>
             </w:r>
           </w:p>
         </w:tc>
@@ -6538,6 +6940,7 @@
                 <w:szCs w:val="20"/>
               </w:rPr>
             </w:pPr>
+            <w:proofErr w:type="spellStart"/>
             <w:r>
               <w:rPr>
                 <w:sz w:val="20"/>
@@ -6545,6 +6948,7 @@
               </w:rPr>
               <w:t>esta_en_zona</w:t>
             </w:r>
+            <w:proofErr w:type="spellEnd"/>
           </w:p>
         </w:tc>
         <w:tc>
@@ -6644,6 +7048,7 @@
                 <w:szCs w:val="20"/>
               </w:rPr>
             </w:pPr>
+            <w:proofErr w:type="spellStart"/>
             <w:r>
               <w:rPr>
                 <w:sz w:val="20"/>
@@ -6651,6 +7056,7 @@
               </w:rPr>
               <w:t>justificacion_fuera_zona</w:t>
             </w:r>
+            <w:proofErr w:type="spellEnd"/>
           </w:p>
         </w:tc>
         <w:tc>
@@ -6750,6 +7156,7 @@
                 <w:szCs w:val="20"/>
               </w:rPr>
             </w:pPr>
+            <w:proofErr w:type="spellStart"/>
             <w:r>
               <w:rPr>
                 <w:sz w:val="20"/>
@@ -6757,6 +7164,7 @@
               </w:rPr>
               <w:t>estado_confirmacion_fichaje</w:t>
             </w:r>
+            <w:proofErr w:type="spellEnd"/>
           </w:p>
         </w:tc>
         <w:tc>
@@ -6777,12 +7185,21 @@
                 <w:szCs w:val="20"/>
               </w:rPr>
             </w:pPr>
-            <w:r>
-              <w:rPr>
-                <w:sz w:val="20"/>
-                <w:szCs w:val="20"/>
-              </w:rPr>
-              <w:t>VARCHAR(50)</w:t>
+            <w:proofErr w:type="gramStart"/>
+            <w:r>
+              <w:rPr>
+                <w:sz w:val="20"/>
+                <w:szCs w:val="20"/>
+              </w:rPr>
+              <w:t>VARCHAR(</w:t>
+            </w:r>
+            <w:proofErr w:type="gramEnd"/>
+            <w:r>
+              <w:rPr>
+                <w:sz w:val="20"/>
+                <w:szCs w:val="20"/>
+              </w:rPr>
+              <w:t>50)</w:t>
             </w:r>
           </w:p>
         </w:tc>
@@ -6829,7 +7246,23 @@
                 <w:sz w:val="20"/>
                 <w:szCs w:val="20"/>
               </w:rPr>
-              <w:t>Estado del fichaje (ej: 'PENDIENTE', 'APROBADO').</w:t>
+              <w:t>Estado del fichaje (</w:t>
+            </w:r>
+            <w:proofErr w:type="spellStart"/>
+            <w:r>
+              <w:rPr>
+                <w:sz w:val="20"/>
+                <w:szCs w:val="20"/>
+              </w:rPr>
+              <w:t>ej</w:t>
+            </w:r>
+            <w:proofErr w:type="spellEnd"/>
+            <w:r>
+              <w:rPr>
+                <w:sz w:val="20"/>
+                <w:szCs w:val="20"/>
+              </w:rPr>
+              <w:t>: 'PENDIENTE', 'APROBADO').</w:t>
             </w:r>
           </w:p>
         </w:tc>
@@ -6856,6 +7289,7 @@
                 <w:szCs w:val="20"/>
               </w:rPr>
             </w:pPr>
+            <w:proofErr w:type="spellStart"/>
             <w:r>
               <w:rPr>
                 <w:sz w:val="20"/>
@@ -6863,6 +7297,7 @@
               </w:rPr>
               <w:t>horas_computadas_final</w:t>
             </w:r>
+            <w:proofErr w:type="spellEnd"/>
           </w:p>
         </w:tc>
         <w:tc>
@@ -6883,12 +7318,21 @@
                 <w:szCs w:val="20"/>
               </w:rPr>
             </w:pPr>
-            <w:r>
-              <w:rPr>
-                <w:sz w:val="20"/>
-                <w:szCs w:val="20"/>
-              </w:rPr>
-              <w:t>DECIMAL(5, 2)</w:t>
+            <w:proofErr w:type="gramStart"/>
+            <w:r>
+              <w:rPr>
+                <w:sz w:val="20"/>
+                <w:szCs w:val="20"/>
+              </w:rPr>
+              <w:t>DECIMAL(</w:t>
+            </w:r>
+            <w:proofErr w:type="gramEnd"/>
+            <w:r>
+              <w:rPr>
+                <w:sz w:val="20"/>
+                <w:szCs w:val="20"/>
+              </w:rPr>
+              <w:t>5, 2)</w:t>
             </w:r>
           </w:p>
         </w:tc>
@@ -6930,12 +7374,21 @@
                 <w:szCs w:val="20"/>
               </w:rPr>
             </w:pPr>
-            <w:r>
-              <w:rPr>
-                <w:sz w:val="20"/>
-                <w:szCs w:val="20"/>
-              </w:rPr>
-              <w:t>Total de horas a pagar, tras ajustes del supervisor.</w:t>
+            <w:proofErr w:type="gramStart"/>
+            <w:r>
+              <w:rPr>
+                <w:sz w:val="20"/>
+                <w:szCs w:val="20"/>
+              </w:rPr>
+              <w:t>Total</w:t>
+            </w:r>
+            <w:proofErr w:type="gramEnd"/>
+            <w:r>
+              <w:rPr>
+                <w:sz w:val="20"/>
+                <w:szCs w:val="20"/>
+              </w:rPr>
+              <w:t xml:space="preserve"> de horas a pagar, tras ajustes del supervisor.</w:t>
             </w:r>
           </w:p>
         </w:tc>
@@ -7144,6 +7597,7 @@
       <w:r>
         <w:t xml:space="preserve"> </w:t>
       </w:r>
+      <w:proofErr w:type="spellStart"/>
       <w:r>
         <w:rPr>
           <w:rFonts w:ascii="Roboto Mono" w:eastAsia="Roboto Mono" w:hAnsi="Roboto Mono" w:cs="Roboto Mono"/>
@@ -7151,6 +7605,7 @@
         </w:rPr>
         <w:t>periodo_vacaciones</w:t>
       </w:r>
+      <w:proofErr w:type="spellEnd"/>
     </w:p>
     <w:p>
       <w:r>
@@ -7443,6 +7898,7 @@
                 <w:szCs w:val="20"/>
               </w:rPr>
             </w:pPr>
+            <w:proofErr w:type="spellStart"/>
             <w:r>
               <w:rPr>
                 <w:sz w:val="20"/>
@@ -7450,6 +7906,7 @@
               </w:rPr>
               <w:t>id_trabajador</w:t>
             </w:r>
+            <w:proofErr w:type="spellEnd"/>
           </w:p>
         </w:tc>
         <w:tc>
@@ -7556,6 +8013,7 @@
                 <w:szCs w:val="20"/>
               </w:rPr>
             </w:pPr>
+            <w:proofErr w:type="spellStart"/>
             <w:r>
               <w:rPr>
                 <w:sz w:val="20"/>
@@ -7563,6 +8021,7 @@
               </w:rPr>
               <w:t>id_empresa</w:t>
             </w:r>
+            <w:proofErr w:type="spellEnd"/>
           </w:p>
         </w:tc>
         <w:tc>
@@ -7669,6 +8128,7 @@
                 <w:szCs w:val="20"/>
               </w:rPr>
             </w:pPr>
+            <w:proofErr w:type="spellStart"/>
             <w:r>
               <w:rPr>
                 <w:sz w:val="20"/>
@@ -7676,6 +8136,7 @@
               </w:rPr>
               <w:t>fecha_inicio</w:t>
             </w:r>
+            <w:proofErr w:type="spellEnd"/>
           </w:p>
         </w:tc>
         <w:tc>
@@ -7782,6 +8243,7 @@
                 <w:szCs w:val="20"/>
               </w:rPr>
             </w:pPr>
+            <w:proofErr w:type="spellStart"/>
             <w:r>
               <w:rPr>
                 <w:sz w:val="20"/>
@@ -7789,6 +8251,7 @@
               </w:rPr>
               <w:t>fecha_fin</w:t>
             </w:r>
+            <w:proofErr w:type="spellEnd"/>
           </w:p>
         </w:tc>
         <w:tc>
@@ -7895,6 +8358,7 @@
                 <w:szCs w:val="20"/>
               </w:rPr>
             </w:pPr>
+            <w:proofErr w:type="spellStart"/>
             <w:r>
               <w:rPr>
                 <w:sz w:val="20"/>
@@ -7902,6 +8366,7 @@
               </w:rPr>
               <w:t>estado_confirmacion_vacaciones</w:t>
             </w:r>
+            <w:proofErr w:type="spellEnd"/>
           </w:p>
         </w:tc>
         <w:tc>
@@ -7922,12 +8387,21 @@
                 <w:szCs w:val="20"/>
               </w:rPr>
             </w:pPr>
-            <w:r>
-              <w:rPr>
-                <w:sz w:val="20"/>
-                <w:szCs w:val="20"/>
-              </w:rPr>
-              <w:t>VARCHAR(50)</w:t>
+            <w:proofErr w:type="gramStart"/>
+            <w:r>
+              <w:rPr>
+                <w:sz w:val="20"/>
+                <w:szCs w:val="20"/>
+              </w:rPr>
+              <w:t>VARCHAR(</w:t>
+            </w:r>
+            <w:proofErr w:type="gramEnd"/>
+            <w:r>
+              <w:rPr>
+                <w:sz w:val="20"/>
+                <w:szCs w:val="20"/>
+              </w:rPr>
+              <w:t>50)</w:t>
             </w:r>
           </w:p>
         </w:tc>
@@ -7981,7 +8455,23 @@
                 <w:sz w:val="20"/>
                 <w:szCs w:val="20"/>
               </w:rPr>
-              <w:t>Estado de la solicitud (ej: 'PENDIENTE', 'APROBADA').</w:t>
+              <w:t>Estado de la solicitud (</w:t>
+            </w:r>
+            <w:proofErr w:type="spellStart"/>
+            <w:r>
+              <w:rPr>
+                <w:sz w:val="20"/>
+                <w:szCs w:val="20"/>
+              </w:rPr>
+              <w:t>ej</w:t>
+            </w:r>
+            <w:proofErr w:type="spellEnd"/>
+            <w:r>
+              <w:rPr>
+                <w:sz w:val="20"/>
+                <w:szCs w:val="20"/>
+              </w:rPr>
+              <w:t>: 'PENDIENTE', 'APROBADA').</w:t>
             </w:r>
           </w:p>
         </w:tc>
@@ -8008,6 +8498,7 @@
                 <w:szCs w:val="20"/>
               </w:rPr>
             </w:pPr>
+            <w:proofErr w:type="spellStart"/>
             <w:r>
               <w:rPr>
                 <w:sz w:val="20"/>
@@ -8015,6 +8506,7 @@
               </w:rPr>
               <w:t>comentario_peticion</w:t>
             </w:r>
+            <w:proofErr w:type="spellEnd"/>
           </w:p>
         </w:tc>
         <w:tc>
@@ -8738,7 +9230,6 @@
   <w:style w:type="character" w:default="1" w:styleId="Fuentedeprrafopredeter">
     <w:name w:val="Default Paragraph Font"/>
     <w:uiPriority w:val="1"/>
-    <w:semiHidden/>
     <w:unhideWhenUsed/>
   </w:style>
   <w:style w:type="table" w:default="1" w:styleId="Tablanormal">

</xml_diff>